<commit_message>
daily algo status updated
</commit_message>
<xml_diff>
--- a/Day 1.docx
+++ b/Day 1.docx
@@ -127,18 +127,298 @@
     <w:p>
       <w:pPr>
         <w:rPr>
+          <w:color w:val="5B9BD5" w:themeColor="accent5"/>
+        </w:rPr>
+      </w:pPr>
+      <w:r>
+        <w:rPr>
+          <w:color w:val="5B9BD5" w:themeColor="accent5"/>
+        </w:rPr>
+        <w:t xml:space="preserve">Revision of above </w:t>
+      </w:r>
+      <w:proofErr w:type="spellStart"/>
+      <w:r>
+        <w:rPr>
+          <w:color w:val="5B9BD5" w:themeColor="accent5"/>
+        </w:rPr>
+        <w:t>algos</w:t>
+      </w:r>
+      <w:proofErr w:type="spellEnd"/>
+      <w:r>
+        <w:rPr>
+          <w:color w:val="5B9BD5" w:themeColor="accent5"/>
+        </w:rPr>
+        <w:t>: Done</w:t>
+      </w:r>
+    </w:p>
+    <w:p>
+      <w:pPr>
+        <w:rPr>
           <w:color w:val="70AD47" w:themeColor="accent6"/>
         </w:rPr>
       </w:pPr>
       <w:r>
+        <w:rPr>
+          <w:color w:val="000000" w:themeColor="text1"/>
+        </w:rPr>
+        <w:t>K-Closest element to given value</w:t>
+      </w:r>
+      <w:r>
+        <w:rPr>
+          <w:color w:val="000000" w:themeColor="text1"/>
+        </w:rPr>
+        <w:t xml:space="preserve">: </w:t>
+      </w:r>
+      <w:r>
+        <w:rPr>
+          <w:color w:val="70AD47" w:themeColor="accent6"/>
+        </w:rPr>
+        <w:t>Done</w:t>
+      </w:r>
+    </w:p>
+    <w:p>
+      <w:pPr>
+        <w:rPr>
+          <w:color w:val="70AD47" w:themeColor="accent6"/>
+        </w:rPr>
+      </w:pPr>
+      <w:r>
+        <w:rPr>
+          <w:color w:val="000000" w:themeColor="text1"/>
+        </w:rPr>
+        <w:t>Balanced binary tree</w:t>
+      </w:r>
+      <w:r>
+        <w:rPr>
+          <w:color w:val="000000" w:themeColor="text1"/>
+        </w:rPr>
+        <w:t xml:space="preserve">: </w:t>
+      </w:r>
+      <w:r>
+        <w:rPr>
+          <w:color w:val="70AD47" w:themeColor="accent6"/>
+        </w:rPr>
+        <w:t>Done</w:t>
+      </w:r>
+    </w:p>
+    <w:p>
+      <w:pPr>
+        <w:rPr>
+          <w:color w:val="70AD47" w:themeColor="accent6"/>
+        </w:rPr>
+      </w:pPr>
+    </w:p>
+    <w:p>
+      <w:pPr>
+        <w:rPr>
+          <w:color w:val="000000" w:themeColor="text1"/>
+        </w:rPr>
+      </w:pPr>
+      <w:r>
+        <w:rPr>
+          <w:color w:val="000000" w:themeColor="text1"/>
+        </w:rPr>
+        <w:t>Day 3:</w:t>
+      </w:r>
+    </w:p>
+    <w:p>
+      <w:pPr>
+        <w:rPr>
+          <w:color w:val="5B9BD5" w:themeColor="accent5"/>
+        </w:rPr>
+      </w:pPr>
+      <w:r>
+        <w:rPr>
+          <w:color w:val="5B9BD5" w:themeColor="accent5"/>
+        </w:rPr>
         <w:t xml:space="preserve">Revision of above </w:t>
       </w:r>
       <w:proofErr w:type="spellStart"/>
       <w:r>
+        <w:rPr>
+          <w:color w:val="5B9BD5" w:themeColor="accent5"/>
+        </w:rPr>
         <w:t>algos</w:t>
       </w:r>
       <w:proofErr w:type="spellEnd"/>
       <w:r>
+        <w:rPr>
+          <w:color w:val="5B9BD5" w:themeColor="accent5"/>
+        </w:rPr>
+        <w:t>: Done</w:t>
+      </w:r>
+    </w:p>
+    <w:p>
+      <w:pPr>
+        <w:rPr>
+          <w:color w:val="92D050"/>
+        </w:rPr>
+      </w:pPr>
+      <w:r>
+        <w:rPr>
+          <w:color w:val="000000" w:themeColor="text1"/>
+        </w:rPr>
+        <w:t xml:space="preserve">Longest common subsequence problem: </w:t>
+      </w:r>
+      <w:r>
+        <w:rPr>
+          <w:color w:val="92D050"/>
+        </w:rPr>
+        <w:t>Done</w:t>
+      </w:r>
+    </w:p>
+    <w:p>
+      <w:pPr>
+        <w:rPr>
+          <w:color w:val="70AD47" w:themeColor="accent6"/>
+        </w:rPr>
+      </w:pPr>
+      <w:r>
+        <w:rPr>
+          <w:color w:val="000000" w:themeColor="text1"/>
+        </w:rPr>
+        <w:t xml:space="preserve">Word pattern </w:t>
+      </w:r>
+      <w:r>
+        <w:rPr>
+          <w:color w:val="000000" w:themeColor="text1"/>
+        </w:rPr>
+        <w:t xml:space="preserve">(Problem </w:t>
+      </w:r>
+      <w:proofErr w:type="spellStart"/>
+      <w:r>
+        <w:rPr>
+          <w:color w:val="000000" w:themeColor="text1"/>
+        </w:rPr>
+        <w:t>leetcode</w:t>
+      </w:r>
+      <w:proofErr w:type="spellEnd"/>
+      <w:r>
+        <w:rPr>
+          <w:color w:val="000000" w:themeColor="text1"/>
+        </w:rPr>
+        <w:t xml:space="preserve"> </w:t>
+      </w:r>
+      <w:r>
+        <w:rPr>
+          <w:color w:val="FF0000"/>
+        </w:rPr>
+        <w:t>290</w:t>
+      </w:r>
+      <w:r>
+        <w:rPr>
+          <w:color w:val="000000" w:themeColor="text1"/>
+        </w:rPr>
+        <w:t>)</w:t>
+      </w:r>
+      <w:r>
+        <w:t>,</w:t>
+      </w:r>
+      <w:r>
+        <w:rPr>
+          <w:color w:val="70AD47" w:themeColor="accent6"/>
+        </w:rPr>
+        <w:t xml:space="preserve"> </w:t>
+      </w:r>
+      <w:r>
+        <w:t xml:space="preserve">Longest common </w:t>
+      </w:r>
+      <w:proofErr w:type="gramStart"/>
+      <w:r>
+        <w:t>subsequence(</w:t>
+      </w:r>
+      <w:proofErr w:type="gramEnd"/>
+      <w:r>
+        <w:rPr>
+          <w:color w:val="000000" w:themeColor="text1"/>
+        </w:rPr>
+        <w:t xml:space="preserve">Problem </w:t>
+      </w:r>
+      <w:proofErr w:type="spellStart"/>
+      <w:r>
+        <w:rPr>
+          <w:color w:val="000000" w:themeColor="text1"/>
+        </w:rPr>
+        <w:t>leetcode</w:t>
+      </w:r>
+      <w:proofErr w:type="spellEnd"/>
+      <w:r>
+        <w:rPr>
+          <w:color w:val="000000" w:themeColor="text1"/>
+        </w:rPr>
+        <w:t xml:space="preserve"> </w:t>
+      </w:r>
+      <w:r>
+        <w:rPr>
+          <w:color w:val="FF0000"/>
+        </w:rPr>
+        <w:t>1143</w:t>
+      </w:r>
+      <w:r>
+        <w:t>)</w:t>
+      </w:r>
+      <w:r>
+        <w:rPr>
+          <w:rFonts w:eastAsia="PingFang SC"/>
+          <w:color w:val="212121"/>
+          <w:shd w:val="clear" w:color="auto" w:fill="FFFFFF"/>
+        </w:rPr>
+        <w:t xml:space="preserve">, </w:t>
+      </w:r>
+      <w:r>
+        <w:rPr>
+          <w:rFonts w:eastAsia="PingFang SC"/>
+          <w:color w:val="212121"/>
+          <w:shd w:val="clear" w:color="auto" w:fill="FFFFFF"/>
+        </w:rPr>
+        <w:t>Best Time to Buy and Sell Stock</w:t>
+      </w:r>
+      <w:r>
+        <w:rPr>
+          <w:rFonts w:eastAsia="PingFang SC"/>
+          <w:color w:val="212121"/>
+          <w:shd w:val="clear" w:color="auto" w:fill="FFFFFF"/>
+        </w:rPr>
+        <w:t>(</w:t>
+      </w:r>
+      <w:r>
+        <w:rPr>
+          <w:color w:val="000000" w:themeColor="text1"/>
+        </w:rPr>
+        <w:t xml:space="preserve">Problem </w:t>
+      </w:r>
+      <w:proofErr w:type="spellStart"/>
+      <w:r>
+        <w:rPr>
+          <w:color w:val="000000" w:themeColor="text1"/>
+        </w:rPr>
+        <w:t>leetcode</w:t>
+      </w:r>
+      <w:proofErr w:type="spellEnd"/>
+      <w:r>
+        <w:rPr>
+          <w:color w:val="000000" w:themeColor="text1"/>
+        </w:rPr>
+        <w:t xml:space="preserve"> </w:t>
+      </w:r>
+      <w:r>
+        <w:rPr>
+          <w:color w:val="FF0000"/>
+        </w:rPr>
+        <w:t>121</w:t>
+      </w:r>
+      <w:r>
+        <w:rPr>
+          <w:rFonts w:eastAsia="PingFang SC"/>
+          <w:color w:val="212121"/>
+          <w:shd w:val="clear" w:color="auto" w:fill="FFFFFF"/>
+        </w:rPr>
+        <w:t>)</w:t>
+      </w:r>
+      <w:r>
+        <w:rPr>
+          <w:color w:val="000000" w:themeColor="text1"/>
+        </w:rPr>
         <w:t xml:space="preserve">: </w:t>
       </w:r>
       <w:r>
@@ -148,62 +428,16 @@
         <w:t>Done</w:t>
       </w:r>
     </w:p>
+    <w:p/>
     <w:p>
       <w:pPr>
         <w:rPr>
-          <w:color w:val="70AD47" w:themeColor="accent6"/>
+          <w:color w:val="000000" w:themeColor="text1"/>
         </w:rPr>
       </w:pPr>
       <w:r>
-        <w:rPr>
-          <w:color w:val="000000" w:themeColor="text1"/>
-        </w:rPr>
-        <w:t>K-Closest element to given value</w:t>
-      </w:r>
-      <w:r>
-        <w:rPr>
-          <w:color w:val="000000" w:themeColor="text1"/>
-        </w:rPr>
-        <w:t xml:space="preserve">: </w:t>
-      </w:r>
-      <w:r>
-        <w:rPr>
-          <w:color w:val="70AD47" w:themeColor="accent6"/>
-        </w:rPr>
-        <w:t>Done</w:t>
-      </w:r>
-    </w:p>
-    <w:p>
-      <w:pPr>
-        <w:rPr>
-          <w:color w:val="70AD47" w:themeColor="accent6"/>
-        </w:rPr>
-      </w:pPr>
-      <w:r>
-        <w:rPr>
-          <w:color w:val="000000" w:themeColor="text1"/>
-        </w:rPr>
-        <w:t>Balanced binary tree</w:t>
-      </w:r>
-      <w:r>
-        <w:rPr>
-          <w:color w:val="000000" w:themeColor="text1"/>
-        </w:rPr>
-        <w:t xml:space="preserve">: </w:t>
-      </w:r>
-      <w:r>
-        <w:rPr>
-          <w:color w:val="70AD47" w:themeColor="accent6"/>
-        </w:rPr>
-        <w:t>Done</w:t>
-      </w:r>
-    </w:p>
-    <w:p>
-      <w:pPr>
-        <w:rPr>
-          <w:color w:val="000000" w:themeColor="text1"/>
-        </w:rPr>
-      </w:pPr>
+        <w:t>Day 4:</w:t>
+      </w:r>
       <w:bookmarkStart w:id="0" w:name="_GoBack"/>
       <w:bookmarkEnd w:id="0"/>
     </w:p>
@@ -612,6 +846,10 @@
   <w:style w:type="paragraph" w:default="1" w:styleId="Normal">
     <w:name w:val="Normal"/>
     <w:qFormat/>
+    <w:rsid w:val="007230F5"/>
+    <w:rPr>
+      <w:rFonts w:ascii="Times New Roman" w:eastAsia="Times New Roman" w:hAnsi="Times New Roman" w:cs="Times New Roman"/>
+    </w:rPr>
   </w:style>
   <w:style w:type="character" w:default="1" w:styleId="DefaultParagraphFont">
     <w:name w:val="Default Paragraph Font"/>

</xml_diff>